<commit_message>
mise a jour des rapports
</commit_message>
<xml_diff>
--- a/LISEZ MOI/rapport word.docx
+++ b/LISEZ MOI/rapport word.docx
@@ -556,7 +556,15 @@
     <w:p/>
     <w:p>
       <w:r>
-        <w:t>Notre objectif était d’établir un site simple d’utilisation, nous avons donc décidé d’utiliser un système d’inscription/connexion afin de pouvoir fidéliser le visiteur. Le visiteur a donc la possibilité de chercher un trajet qui correspond à ses critères et de s’y inscrire. La page d’accueil quant à elle sert a pouvoir visualiser les derniers trajets publiés.</w:t>
+        <w:t xml:space="preserve">Notre objectif était d’établir un site simple d’utilisation, nous avons donc décidé d’utiliser un système d’inscription/connexion afin de pouvoir fidéliser le visiteur. Le visiteur a donc la possibilité de chercher un trajet qui correspond à ses critères et de s’y inscrire. La page d’accueil quant à elle sert </w:t>
+      </w:r>
+      <w:proofErr w:type="gramStart"/>
+      <w:r>
+        <w:t>a</w:t>
+      </w:r>
+      <w:proofErr w:type="gramEnd"/>
+      <w:r>
+        <w:t xml:space="preserve"> pouvoir visualiser les derniers trajets publiés.</w:t>
       </w:r>
     </w:p>
     <w:p>
@@ -701,7 +709,15 @@
         <w:t>à</w:t>
       </w:r>
       <w:r>
-        <w:t xml:space="preserve"> utiliser des SGBD plus puissants comme PostgresSQL.</w:t>
+        <w:t xml:space="preserve"> utiliser des SGBD plus puissants comme </w:t>
+      </w:r>
+      <w:proofErr w:type="spellStart"/>
+      <w:r>
+        <w:t>PostgresSQL</w:t>
+      </w:r>
+      <w:proofErr w:type="spellEnd"/>
+      <w:r>
+        <w:t>.</w:t>
       </w:r>
     </w:p>
     <w:p>
@@ -748,7 +764,31 @@
         </w:numPr>
       </w:pPr>
       <w:r>
-        <w:t>En plus de ces différents outils nous avons décidé d’utiliser un framework : CodeIgniter. Ce framework nous a permis de bien comprendre le fonctionnement de l’architecture et étant assez simple a utiliser, bien documenter, léger et comportant de nombreuses méthodes très utiles pour réduire le temps de développement et s’assurer de générer du code de bonne qualité.</w:t>
+        <w:t xml:space="preserve">En plus de ces différents outils nous avons décidé d’utiliser un </w:t>
+      </w:r>
+      <w:proofErr w:type="spellStart"/>
+      <w:r>
+        <w:t>framework</w:t>
+      </w:r>
+      <w:proofErr w:type="spellEnd"/>
+      <w:r>
+        <w:t xml:space="preserve"> : </w:t>
+      </w:r>
+      <w:proofErr w:type="spellStart"/>
+      <w:r>
+        <w:t>CodeIgniter</w:t>
+      </w:r>
+      <w:proofErr w:type="spellEnd"/>
+      <w:r>
+        <w:t xml:space="preserve">. Ce </w:t>
+      </w:r>
+      <w:proofErr w:type="spellStart"/>
+      <w:r>
+        <w:t>framework</w:t>
+      </w:r>
+      <w:proofErr w:type="spellEnd"/>
+      <w:r>
+        <w:t xml:space="preserve"> nous a permis de bien comprendre le fonctionnement de l’architecture et étant assez simple a utiliser, bien documenter, léger et comportant de nombreuses méthodes très utiles pour réduire le temps de développement et s’assurer de générer du code de bonne qualité.</w:t>
       </w:r>
     </w:p>
     <w:p>
@@ -765,10 +805,42 @@
         </w:numPr>
       </w:pPr>
       <w:r>
-        <w:t>Nous avons utilisé l’API de Google Map</w:t>
-      </w:r>
-      <w:r>
-        <w:t>s couplé à une bibliothèque* dédiée à notre framework permettant d’utiliser l’API fournie par Google Maps plus simplement et avec une quantité de code réduite et très peu de redondance. Cette API nous permettait par des appels de fonctions PHP dans nos contrôleurs de pouvoir très facilement charger des itinéraires et la carte Google Maps dans notre vue et cela implique une réduction drastiquement la quantité de JavaScript a coder.</w:t>
+        <w:t xml:space="preserve">Nous avons utilisé l’API de Google </w:t>
+      </w:r>
+      <w:proofErr w:type="spellStart"/>
+      <w:r>
+        <w:t>Map</w:t>
+      </w:r>
+      <w:r>
+        <w:t>s</w:t>
+      </w:r>
+      <w:proofErr w:type="spellEnd"/>
+      <w:r>
+        <w:t xml:space="preserve"> couplé à une bibliothèque* dédiée à notre </w:t>
+      </w:r>
+      <w:proofErr w:type="spellStart"/>
+      <w:r>
+        <w:t>framework</w:t>
+      </w:r>
+      <w:proofErr w:type="spellEnd"/>
+      <w:r>
+        <w:t xml:space="preserve"> permettant d’utiliser l’API fournie par Google </w:t>
+      </w:r>
+      <w:proofErr w:type="spellStart"/>
+      <w:r>
+        <w:t>Maps</w:t>
+      </w:r>
+      <w:proofErr w:type="spellEnd"/>
+      <w:r>
+        <w:t xml:space="preserve"> plus simplement et avec une quantité de code réduite et très peu de redondance. Cette API nous permettait par des appels de fonctions PHP dans nos contrôleurs de pouvoir très facilement charger des itinéraires et la carte Google </w:t>
+      </w:r>
+      <w:proofErr w:type="spellStart"/>
+      <w:r>
+        <w:t>Maps</w:t>
+      </w:r>
+      <w:proofErr w:type="spellEnd"/>
+      <w:r>
+        <w:t xml:space="preserve"> dans notre vue et cela implique une réduction drastiquement la quantité de JavaScript a coder.</w:t>
       </w:r>
     </w:p>
     <w:p/>
@@ -781,7 +853,15 @@
         </w:numPr>
       </w:pPr>
       <w:r>
-        <w:t>Nous avons développé une petite bibliothèque pour le framework afin de pouvoir générer des liens, afficher des images, inclure des feuilles de styles dans une vue avec un simple appel à une fonction PHP.</w:t>
+        <w:t xml:space="preserve">Nous avons développé une petite bibliothèque pour le </w:t>
+      </w:r>
+      <w:proofErr w:type="spellStart"/>
+      <w:r>
+        <w:t>framework</w:t>
+      </w:r>
+      <w:proofErr w:type="spellEnd"/>
+      <w:r>
+        <w:t xml:space="preserve"> afin de pouvoir générer des liens, afficher des images, inclure des feuilles de styles dans une vue avec un simple appel à une fonction PHP.</w:t>
       </w:r>
       <w:r>
         <w:br/>
@@ -843,7 +923,15 @@
         </w:numPr>
       </w:pPr>
       <w:r>
-        <w:t>Le framework nous permet de générer des URL très claires et nous n’avons plus besoin d’utiliser d’extensions pour nos fichiers. Les pages s’appellent en utilisant le nom du contrôleur.</w:t>
+        <w:t xml:space="preserve">Le </w:t>
+      </w:r>
+      <w:proofErr w:type="spellStart"/>
+      <w:r>
+        <w:t>framework</w:t>
+      </w:r>
+      <w:proofErr w:type="spellEnd"/>
+      <w:r>
+        <w:t xml:space="preserve"> nous permet de générer des URL très claires et nous n’avons plus besoin d’utiliser d’extensions pour nos fichiers. Les pages s’appellent en utilisant le nom du contrôleur.</w:t>
       </w:r>
       <w:r>
         <w:br/>
@@ -860,15 +948,31 @@
       <w:r>
         <w:t>Une interface d’administration a été créée afin de pouvoir empêcher l’accès au site à certains utilisateurs, de pouvoir redonner l’accès au site à cet utilisateur banni et aussi afin de pouvoir supprimer des trajets.</w:t>
       </w:r>
+      <w:r>
+        <w:br/>
+      </w:r>
     </w:p>
     <w:p>
       <w:pPr>
         <w:pStyle w:val="Paragraphedeliste"/>
-      </w:pPr>
+        <w:numPr>
+          <w:ilvl w:val="0"/>
+          <w:numId w:val="24"/>
+        </w:numPr>
+      </w:pPr>
+      <w:r>
+        <w:t xml:space="preserve">Le site est hébergé chez OVH sur un serveur mutualisé UNIX. Il est donc accessible à l’adresse suivante : http://www.covoiturage.laourvalentin.fr/ </w:t>
+      </w:r>
       <w:r>
         <w:br/>
       </w:r>
     </w:p>
+    <w:p/>
+    <w:p/>
+    <w:p/>
+    <w:p/>
+    <w:p/>
+    <w:p/>
     <w:p/>
     <w:p>
       <w:pPr>
@@ -915,7 +1019,15 @@
     </w:p>
     <w:p>
       <w:r>
-        <w:t>Nous avons utilisé un footer et un header qui se charge dans chaque</w:t>
+        <w:t xml:space="preserve">Nous avons utilisé un </w:t>
+      </w:r>
+      <w:proofErr w:type="spellStart"/>
+      <w:r>
+        <w:t>footer</w:t>
+      </w:r>
+      <w:proofErr w:type="spellEnd"/>
+      <w:r>
+        <w:t xml:space="preserve"> et un header qui se charge dans chaque</w:t>
       </w:r>
       <w:r>
         <w:t xml:space="preserve"> vue</w:t>
@@ -976,9 +1088,32 @@
         <w:t>Git Hub</w:t>
       </w:r>
       <w:r>
-        <w:t>. Le temps de comprendre le fonctionnement des branches, du merging et cela a peut être causé un peu de redondance pour certaines parties du code.</w:t>
-      </w:r>
-    </w:p>
+        <w:t xml:space="preserve">. Le temps de comprendre le fonctionnement des branches, du </w:t>
+      </w:r>
+      <w:proofErr w:type="spellStart"/>
+      <w:r>
+        <w:t>merging</w:t>
+      </w:r>
+      <w:proofErr w:type="spellEnd"/>
+      <w:r>
+        <w:t xml:space="preserve"> et cela a peut être causé un peu de redondance pour certaines parties du code.</w:t>
+      </w:r>
+    </w:p>
+    <w:p/>
+    <w:p/>
+    <w:p/>
+    <w:p/>
+    <w:p/>
+    <w:p/>
+    <w:p/>
+    <w:p/>
+    <w:p/>
+    <w:p/>
+    <w:p/>
+    <w:p/>
+    <w:p/>
+    <w:p/>
+    <w:p/>
     <w:p>
       <w:pPr>
         <w:pStyle w:val="Titre2"/>
@@ -1104,7 +1239,15 @@
         <w:pStyle w:val="Listepuces3"/>
       </w:pPr>
       <w:r>
-        <w:t>L’utilisation de Google Maps dans le cadre d’un site web.</w:t>
+        <w:t xml:space="preserve">L’utilisation de Google </w:t>
+      </w:r>
+      <w:proofErr w:type="spellStart"/>
+      <w:r>
+        <w:t>Maps</w:t>
+      </w:r>
+      <w:proofErr w:type="spellEnd"/>
+      <w:r>
+        <w:t xml:space="preserve"> dans le cadre d’un site web.</w:t>
       </w:r>
     </w:p>
     <w:p>
@@ -1128,7 +1271,15 @@
         <w:pStyle w:val="Listepuces3"/>
       </w:pPr>
       <w:r>
-        <w:t>Utilisation d’un logiciel de versioning.</w:t>
+        <w:t xml:space="preserve">Utilisation d’un logiciel de </w:t>
+      </w:r>
+      <w:proofErr w:type="spellStart"/>
+      <w:r>
+        <w:t>versioning</w:t>
+      </w:r>
+      <w:proofErr w:type="spellEnd"/>
+      <w:r>
+        <w:t>.</w:t>
       </w:r>
     </w:p>
     <w:p>
@@ -1144,7 +1295,15 @@
         <w:pStyle w:val="Listepuces3"/>
       </w:pPr>
       <w:r>
-        <w:t xml:space="preserve">L’utilisation d’un framework, chose qui n’avait pas du tout été vu lors de notre </w:t>
+        <w:t xml:space="preserve">L’utilisation d’un </w:t>
+      </w:r>
+      <w:proofErr w:type="spellStart"/>
+      <w:r>
+        <w:t>framework</w:t>
+      </w:r>
+      <w:proofErr w:type="spellEnd"/>
+      <w:r>
+        <w:t xml:space="preserve">, chose qui n’avait pas du tout été vu lors de notre </w:t>
       </w:r>
       <w:r>
         <w:t>formation</w:t>
@@ -1217,29 +1376,29 @@
         <w:t xml:space="preserve"> du développement web.</w:t>
       </w:r>
     </w:p>
-    <w:p>
-      <w:pPr>
-        <w:pStyle w:val="Titre"/>
-      </w:pPr>
-    </w:p>
-    <w:p>
-      <w:pPr>
-        <w:pStyle w:val="Titre"/>
-      </w:pPr>
-    </w:p>
-    <w:p>
-      <w:pPr>
-        <w:pStyle w:val="Titre"/>
-      </w:pPr>
-    </w:p>
-    <w:p>
-      <w:pPr>
-        <w:pStyle w:val="Titre"/>
-      </w:pPr>
-    </w:p>
-    <w:p/>
-    <w:p/>
-    <w:p/>
+    <w:p/>
+    <w:p/>
+    <w:p/>
+    <w:p/>
+    <w:p/>
+    <w:p/>
+    <w:p/>
+    <w:p/>
+    <w:p/>
+    <w:p/>
+    <w:p/>
+    <w:p/>
+    <w:p/>
+    <w:p/>
+    <w:p/>
+    <w:p/>
+    <w:p/>
+    <w:p/>
+    <w:p/>
+    <w:p>
+      <w:bookmarkStart w:id="0" w:name="_GoBack"/>
+      <w:bookmarkEnd w:id="0"/>
+    </w:p>
     <w:p/>
     <w:p>
       <w:pPr>
@@ -1257,7 +1416,23 @@
     </w:p>
     <w:p>
       <w:r>
-        <w:t xml:space="preserve">API Google Maps pour CodeIgniter : </w:t>
+        <w:t xml:space="preserve">API Google </w:t>
+      </w:r>
+      <w:proofErr w:type="spellStart"/>
+      <w:r>
+        <w:t>Maps</w:t>
+      </w:r>
+      <w:proofErr w:type="spellEnd"/>
+      <w:r>
+        <w:t xml:space="preserve"> pour </w:t>
+      </w:r>
+      <w:proofErr w:type="spellStart"/>
+      <w:r>
+        <w:t>CodeIgniter</w:t>
+      </w:r>
+      <w:proofErr w:type="spellEnd"/>
+      <w:r>
+        <w:t xml:space="preserve"> : </w:t>
       </w:r>
       <w:hyperlink r:id="rId15" w:history="1">
         <w:r>
@@ -1317,19 +1492,19 @@
       </w:r>
       <w:r>
         <w:br/>
-        <w:t>Valentin : Affichage d</w:t>
-      </w:r>
-      <w:bookmarkStart w:id="0" w:name="_GoBack"/>
-      <w:bookmarkEnd w:id="0"/>
-      <w:r>
-        <w:t>’un trajet, publication d’un trajet</w:t>
+        <w:t>Valentin : Affichage d’un trajet, publication d’un trajet</w:t>
       </w:r>
       <w:r>
         <w:t>, panel d’administration</w:t>
       </w:r>
       <w:r>
-        <w:t>, Google Maps</w:t>
-      </w:r>
+        <w:t xml:space="preserve">, Google </w:t>
+      </w:r>
+      <w:proofErr w:type="spellStart"/>
+      <w:r>
+        <w:t>Maps</w:t>
+      </w:r>
+      <w:proofErr w:type="spellEnd"/>
     </w:p>
     <w:p/>
     <w:sectPr>
@@ -1399,7 +1574,7 @@
         <w:sz w:val="24"/>
         <w:szCs w:val="24"/>
       </w:rPr>
-      <w:t>2</w:t>
+      <w:t>6</w:t>
     </w:r>
     <w:r>
       <w:rPr>
@@ -1436,7 +1611,7 @@
         <w:sz w:val="24"/>
         <w:szCs w:val="24"/>
       </w:rPr>
-      <w:t>3</w:t>
+      <w:t>7</w:t>
     </w:r>
     <w:r>
       <w:rPr>
@@ -1461,14 +1636,52 @@
         <w:szCs w:val="26"/>
       </w:rPr>
     </w:pPr>
+    <w:proofErr w:type="spellStart"/>
     <w:r>
       <w:rPr>
         <w:rFonts w:asciiTheme="majorHAnsi" w:eastAsiaTheme="majorEastAsia" w:hAnsiTheme="majorHAnsi" w:cstheme="majorBidi"/>
         <w:sz w:val="26"/>
         <w:szCs w:val="26"/>
       </w:rPr>
-      <w:t>Fattouh / Lemoine / Schmugge / Laour</w:t>
+      <w:t>Fattouh</w:t>
     </w:r>
+    <w:proofErr w:type="spellEnd"/>
+    <w:r>
+      <w:rPr>
+        <w:rFonts w:asciiTheme="majorHAnsi" w:eastAsiaTheme="majorEastAsia" w:hAnsiTheme="majorHAnsi" w:cstheme="majorBidi"/>
+        <w:sz w:val="26"/>
+        <w:szCs w:val="26"/>
+      </w:rPr>
+      <w:t xml:space="preserve"> / Lemoine / </w:t>
+    </w:r>
+    <w:proofErr w:type="spellStart"/>
+    <w:r>
+      <w:rPr>
+        <w:rFonts w:asciiTheme="majorHAnsi" w:eastAsiaTheme="majorEastAsia" w:hAnsiTheme="majorHAnsi" w:cstheme="majorBidi"/>
+        <w:sz w:val="26"/>
+        <w:szCs w:val="26"/>
+      </w:rPr>
+      <w:t>Schmugge</w:t>
+    </w:r>
+    <w:proofErr w:type="spellEnd"/>
+    <w:r>
+      <w:rPr>
+        <w:rFonts w:asciiTheme="majorHAnsi" w:eastAsiaTheme="majorEastAsia" w:hAnsiTheme="majorHAnsi" w:cstheme="majorBidi"/>
+        <w:sz w:val="26"/>
+        <w:szCs w:val="26"/>
+      </w:rPr>
+      <w:t xml:space="preserve"> / </w:t>
+    </w:r>
+    <w:proofErr w:type="spellStart"/>
+    <w:r>
+      <w:rPr>
+        <w:rFonts w:asciiTheme="majorHAnsi" w:eastAsiaTheme="majorEastAsia" w:hAnsiTheme="majorHAnsi" w:cstheme="majorBidi"/>
+        <w:sz w:val="26"/>
+        <w:szCs w:val="26"/>
+      </w:rPr>
+      <w:t>Laour</w:t>
+    </w:r>
+    <w:proofErr w:type="spellEnd"/>
   </w:p>
 </w:ftr>
 </file>
@@ -4843,7 +5056,7 @@
 </file>
 
 <file path=customXml/itemProps4.xml><?xml version="1.0" encoding="utf-8"?>
-<ds:datastoreItem xmlns:ds="http://schemas.openxmlformats.org/officeDocument/2006/customXml" ds:itemID="{73F4E00B-6536-C648-988A-52F4A0AF7D04}">
+<ds:datastoreItem xmlns:ds="http://schemas.openxmlformats.org/officeDocument/2006/customXml" ds:itemID="{19F2890D-3B9A-024D-BF7D-C6906262D34C}">
   <ds:schemaRefs>
     <ds:schemaRef ds:uri="http://schemas.openxmlformats.org/officeDocument/2006/bibliography"/>
   </ds:schemaRefs>

</xml_diff>